<commit_message>
Added pictures for in class exc in Week 2 folder.
</commit_message>
<xml_diff>
--- a/Week 2/In Class Excersisses/01.EvenOrOdd.docx
+++ b/Week 2/In Class Excersisses/01.EvenOrOdd.docx
@@ -581,40 +581,154 @@
           <w:lang w:val="en-US"/>
         </w:rPr>
       </w:pPr>
+      <w:bookmarkStart w:id="2" w:name="_GoBack"/>
+      <w:bookmarkEnd w:id="2"/>
       <w:r>
         <w:rPr>
           <w:rFonts w:ascii="Baskerville Old Face" w:hAnsi="Baskerville Old Face"/>
+          <w:noProof/>
           <w:color w:val="FF0000"/>
           <w:sz w:val="144"/>
           <w:szCs w:val="144"/>
-          <w:lang w:val="en-US"/>
-        </w:rPr>
-        <w:t>Add image</w:t>
+          <w:lang w:eastAsia="bg-BG"/>
+        </w:rPr>
+        <w:drawing>
+          <wp:anchor distT="0" distB="0" distL="114300" distR="114300" simplePos="0" relativeHeight="251659264" behindDoc="1" locked="0" layoutInCell="1" allowOverlap="1" wp14:anchorId="673E2A8C" wp14:editId="56F32875">
+            <wp:simplePos x="0" y="0"/>
+            <wp:positionH relativeFrom="column">
+              <wp:posOffset>761365</wp:posOffset>
+            </wp:positionH>
+            <wp:positionV relativeFrom="paragraph">
+              <wp:posOffset>403225</wp:posOffset>
+            </wp:positionV>
+            <wp:extent cx="3726180" cy="982980"/>
+            <wp:effectExtent l="0" t="0" r="7620" b="7620"/>
+            <wp:wrapThrough wrapText="bothSides">
+              <wp:wrapPolygon edited="0">
+                <wp:start x="0" y="0"/>
+                <wp:lineTo x="0" y="21349"/>
+                <wp:lineTo x="21534" y="21349"/>
+                <wp:lineTo x="21534" y="0"/>
+                <wp:lineTo x="0" y="0"/>
+              </wp:wrapPolygon>
+            </wp:wrapThrough>
+            <wp:docPr id="2" name="Картина 2"/>
+            <wp:cNvGraphicFramePr>
+              <a:graphicFrameLocks xmlns:a="http://schemas.openxmlformats.org/drawingml/2006/main" noChangeAspect="1"/>
+            </wp:cNvGraphicFramePr>
+            <a:graphic xmlns:a="http://schemas.openxmlformats.org/drawingml/2006/main">
+              <a:graphicData uri="http://schemas.openxmlformats.org/drawingml/2006/picture">
+                <pic:pic xmlns:pic="http://schemas.openxmlformats.org/drawingml/2006/picture">
+                  <pic:nvPicPr>
+                    <pic:cNvPr id="0" name="Odd.PNG"/>
+                    <pic:cNvPicPr/>
+                  </pic:nvPicPr>
+                  <pic:blipFill>
+                    <a:blip r:embed="rId6">
+                      <a:extLst>
+                        <a:ext uri="{28A0092B-C50C-407E-A947-70E740481C1C}">
+                          <a14:useLocalDpi xmlns:a14="http://schemas.microsoft.com/office/drawing/2010/main" val="0"/>
+                        </a:ext>
+                      </a:extLst>
+                    </a:blip>
+                    <a:stretch>
+                      <a:fillRect/>
+                    </a:stretch>
+                  </pic:blipFill>
+                  <pic:spPr>
+                    <a:xfrm>
+                      <a:off x="0" y="0"/>
+                      <a:ext cx="3726180" cy="982980"/>
+                    </a:xfrm>
+                    <a:prstGeom prst="rect">
+                      <a:avLst/>
+                    </a:prstGeom>
+                  </pic:spPr>
+                </pic:pic>
+              </a:graphicData>
+            </a:graphic>
+            <wp14:sizeRelH relativeFrom="page">
+              <wp14:pctWidth>0</wp14:pctWidth>
+            </wp14:sizeRelH>
+            <wp14:sizeRelV relativeFrom="page">
+              <wp14:pctHeight>0</wp14:pctHeight>
+            </wp14:sizeRelV>
+          </wp:anchor>
+        </w:drawing>
       </w:r>
-      <w:bookmarkStart w:id="2" w:name="_GoBack"/>
-      <w:bookmarkEnd w:id="2"/>
       <w:r>
         <w:rPr>
           <w:rFonts w:ascii="Baskerville Old Face" w:hAnsi="Baskerville Old Face"/>
+          <w:noProof/>
           <w:color w:val="FF0000"/>
           <w:sz w:val="144"/>
           <w:szCs w:val="144"/>
-          <w:lang w:val="en-US"/>
-        </w:rPr>
-        <w:t xml:space="preserve"> </w:t>
+          <w:lang w:eastAsia="bg-BG"/>
+        </w:rPr>
+        <w:drawing>
+          <wp:anchor distT="0" distB="0" distL="114300" distR="114300" simplePos="0" relativeHeight="251658240" behindDoc="1" locked="0" layoutInCell="1" allowOverlap="1" wp14:anchorId="282EB359" wp14:editId="22A32138">
+            <wp:simplePos x="0" y="0"/>
+            <wp:positionH relativeFrom="column">
+              <wp:posOffset>761365</wp:posOffset>
+            </wp:positionH>
+            <wp:positionV relativeFrom="paragraph">
+              <wp:posOffset>1934845</wp:posOffset>
+            </wp:positionV>
+            <wp:extent cx="3771900" cy="906780"/>
+            <wp:effectExtent l="0" t="0" r="0" b="7620"/>
+            <wp:wrapThrough wrapText="bothSides">
+              <wp:wrapPolygon edited="0">
+                <wp:start x="0" y="0"/>
+                <wp:lineTo x="0" y="21328"/>
+                <wp:lineTo x="21491" y="21328"/>
+                <wp:lineTo x="21491" y="0"/>
+                <wp:lineTo x="0" y="0"/>
+              </wp:wrapPolygon>
+            </wp:wrapThrough>
+            <wp:docPr id="1" name="Картина 1"/>
+            <wp:cNvGraphicFramePr>
+              <a:graphicFrameLocks xmlns:a="http://schemas.openxmlformats.org/drawingml/2006/main" noChangeAspect="1"/>
+            </wp:cNvGraphicFramePr>
+            <a:graphic xmlns:a="http://schemas.openxmlformats.org/drawingml/2006/main">
+              <a:graphicData uri="http://schemas.openxmlformats.org/drawingml/2006/picture">
+                <pic:pic xmlns:pic="http://schemas.openxmlformats.org/drawingml/2006/picture">
+                  <pic:nvPicPr>
+                    <pic:cNvPr id="0" name="Even.PNG"/>
+                    <pic:cNvPicPr/>
+                  </pic:nvPicPr>
+                  <pic:blipFill>
+                    <a:blip r:embed="rId7">
+                      <a:extLst>
+                        <a:ext uri="{28A0092B-C50C-407E-A947-70E740481C1C}">
+                          <a14:useLocalDpi xmlns:a14="http://schemas.microsoft.com/office/drawing/2010/main" val="0"/>
+                        </a:ext>
+                      </a:extLst>
+                    </a:blip>
+                    <a:stretch>
+                      <a:fillRect/>
+                    </a:stretch>
+                  </pic:blipFill>
+                  <pic:spPr>
+                    <a:xfrm>
+                      <a:off x="0" y="0"/>
+                      <a:ext cx="3771900" cy="906780"/>
+                    </a:xfrm>
+                    <a:prstGeom prst="rect">
+                      <a:avLst/>
+                    </a:prstGeom>
+                  </pic:spPr>
+                </pic:pic>
+              </a:graphicData>
+            </a:graphic>
+            <wp14:sizeRelH relativeFrom="page">
+              <wp14:pctWidth>0</wp14:pctWidth>
+            </wp14:sizeRelH>
+            <wp14:sizeRelV relativeFrom="page">
+              <wp14:pctHeight>0</wp14:pctHeight>
+            </wp14:sizeRelV>
+          </wp:anchor>
+        </w:drawing>
       </w:r>
-      <w:proofErr w:type="gramStart"/>
-      <w:r>
-        <w:rPr>
-          <w:rFonts w:ascii="Baskerville Old Face" w:hAnsi="Baskerville Old Face"/>
-          <w:color w:val="FF0000"/>
-          <w:sz w:val="144"/>
-          <w:szCs w:val="144"/>
-          <w:lang w:val="en-US"/>
-        </w:rPr>
-        <w:t>here !!!</w:t>
-      </w:r>
-      <w:proofErr w:type="gramEnd"/>
     </w:p>
     <w:sectPr>
       <w:pgSz w:w="11906" w:h="16838"/>
@@ -1013,6 +1127,36 @@
       <w:contextualSpacing/>
     </w:pPr>
   </w:style>
+  <w:style w:type="paragraph" w:styleId="a4">
+    <w:name w:val="Balloon Text"/>
+    <w:basedOn w:val="a"/>
+    <w:link w:val="a5"/>
+    <w:uiPriority w:val="99"/>
+    <w:semiHidden/>
+    <w:unhideWhenUsed/>
+    <w:rsid w:val="006A51FD"/>
+    <w:pPr>
+      <w:spacing w:after="0" w:line="240" w:lineRule="auto"/>
+    </w:pPr>
+    <w:rPr>
+      <w:rFonts w:ascii="Tahoma" w:hAnsi="Tahoma" w:cs="Tahoma"/>
+      <w:sz w:val="16"/>
+      <w:szCs w:val="16"/>
+    </w:rPr>
+  </w:style>
+  <w:style w:type="character" w:customStyle="1" w:styleId="a5">
+    <w:name w:val="Изнесен текст Знак"/>
+    <w:basedOn w:val="a0"/>
+    <w:link w:val="a4"/>
+    <w:uiPriority w:val="99"/>
+    <w:semiHidden/>
+    <w:rsid w:val="006A51FD"/>
+    <w:rPr>
+      <w:rFonts w:ascii="Tahoma" w:hAnsi="Tahoma" w:cs="Tahoma"/>
+      <w:sz w:val="16"/>
+      <w:szCs w:val="16"/>
+    </w:rPr>
+  </w:style>
 </w:styles>
 </file>
 
@@ -1213,6 +1357,36 @@
       <w:ind w:left="720"/>
       <w:contextualSpacing/>
     </w:pPr>
+  </w:style>
+  <w:style w:type="paragraph" w:styleId="a4">
+    <w:name w:val="Balloon Text"/>
+    <w:basedOn w:val="a"/>
+    <w:link w:val="a5"/>
+    <w:uiPriority w:val="99"/>
+    <w:semiHidden/>
+    <w:unhideWhenUsed/>
+    <w:rsid w:val="006A51FD"/>
+    <w:pPr>
+      <w:spacing w:after="0" w:line="240" w:lineRule="auto"/>
+    </w:pPr>
+    <w:rPr>
+      <w:rFonts w:ascii="Tahoma" w:hAnsi="Tahoma" w:cs="Tahoma"/>
+      <w:sz w:val="16"/>
+      <w:szCs w:val="16"/>
+    </w:rPr>
+  </w:style>
+  <w:style w:type="character" w:customStyle="1" w:styleId="a5">
+    <w:name w:val="Изнесен текст Знак"/>
+    <w:basedOn w:val="a0"/>
+    <w:link w:val="a4"/>
+    <w:uiPriority w:val="99"/>
+    <w:semiHidden/>
+    <w:rsid w:val="006A51FD"/>
+    <w:rPr>
+      <w:rFonts w:ascii="Tahoma" w:hAnsi="Tahoma" w:cs="Tahoma"/>
+      <w:sz w:val="16"/>
+      <w:szCs w:val="16"/>
+    </w:rPr>
   </w:style>
 </w:styles>
 </file>

</xml_diff>